<commit_message>
no jekyll added to fix error
</commit_message>
<xml_diff>
--- a/Report.docx
+++ b/Report.docx
@@ -611,7 +611,35 @@
         <w:rPr>
           <w:lang w:val="en-GB"/>
         </w:rPr>
-        <w:t xml:space="preserve">, and on the right there is the specials menu. It is only designed as a entry point to the website, and from there the typical user will progress to the Menu page. </w:t>
+        <w:t xml:space="preserve">, and on the </w:t>
+      </w:r>
+      <w:proofErr w:type="gramStart"/>
+      <w:r>
+        <w:rPr>
+          <w:lang w:val="en-GB"/>
+        </w:rPr>
+        <w:t>right</w:t>
+      </w:r>
+      <w:proofErr w:type="gramEnd"/>
+      <w:r>
+        <w:rPr>
+          <w:lang w:val="en-GB"/>
+        </w:rPr>
+        <w:t xml:space="preserve"> there is the specials menu. It is only designed as </w:t>
+      </w:r>
+      <w:proofErr w:type="gramStart"/>
+      <w:r>
+        <w:rPr>
+          <w:lang w:val="en-GB"/>
+        </w:rPr>
+        <w:t>a</w:t>
+      </w:r>
+      <w:proofErr w:type="gramEnd"/>
+      <w:r>
+        <w:rPr>
+          <w:lang w:val="en-GB"/>
+        </w:rPr>
+        <w:t xml:space="preserve"> entry point to the website, and from there the typical user will progress to the Menu page. </w:t>
       </w:r>
     </w:p>
     <w:p>
@@ -625,7 +653,21 @@
         <w:rPr>
           <w:lang w:val="en-GB"/>
         </w:rPr>
-        <w:t xml:space="preserve">The design of this page is not too different from its original plan, the main difference being that there is less content due to time limitations. The major difference is the lack of a search bar. At the time of planning, I did not at all consider the implications of creating a search bar, and the creation of even beginning work on a small scale crawler was outside of my time limit and abilities. This difference applies to every page on this website. </w:t>
+        <w:t xml:space="preserve">The design of this page is not too different from its original plan, the main difference being that there is less content due to time limitations. The major difference is the lack of a search bar. At the time of planning, I did not at all consider the implications of creating a search bar, and the creation of even beginning work on a </w:t>
+      </w:r>
+      <w:proofErr w:type="gramStart"/>
+      <w:r>
+        <w:rPr>
+          <w:lang w:val="en-GB"/>
+        </w:rPr>
+        <w:t>small scale</w:t>
+      </w:r>
+      <w:proofErr w:type="gramEnd"/>
+      <w:r>
+        <w:rPr>
+          <w:lang w:val="en-GB"/>
+        </w:rPr>
+        <w:t xml:space="preserve"> crawler was outside of my time limit and abilities. This difference applies to every page on this website. </w:t>
       </w:r>
     </w:p>
     <w:p>
@@ -705,7 +747,21 @@
         <w:rPr>
           <w:lang w:val="en-GB"/>
         </w:rPr>
-        <w:t xml:space="preserve">Where are we </w:t>
+        <w:t xml:space="preserve">Where are </w:t>
+      </w:r>
+      <w:proofErr w:type="gramStart"/>
+      <w:r>
+        <w:rPr>
+          <w:lang w:val="en-GB"/>
+        </w:rPr>
+        <w:t>we</w:t>
+      </w:r>
+      <w:proofErr w:type="gramEnd"/>
+      <w:r>
+        <w:rPr>
+          <w:lang w:val="en-GB"/>
+        </w:rPr>
+        <w:t xml:space="preserve"> </w:t>
       </w:r>
     </w:p>
     <w:p>
@@ -719,7 +775,35 @@
         <w:rPr>
           <w:lang w:val="en-GB"/>
         </w:rPr>
-        <w:t xml:space="preserve">The where are we page was only changed slightly. It replaced the restaurants page, however its layout and contents are almost identical, with the difference that instead of redirecting the user to a new page to gain information on specific restaurants, the user clicks buttons which change the text displayed. If the button is pressed again, then the text returns to its original state, a short description of the restaurant. This is done by reloading the page. This is not an ideal solution as it would rise many problems in a real world scenario, however after many hours and attempts it became the last resort due to the time limitations. </w:t>
+        <w:t xml:space="preserve">The where are we page was only changed slightly. It replaced the restaurants </w:t>
+      </w:r>
+      <w:proofErr w:type="gramStart"/>
+      <w:r>
+        <w:rPr>
+          <w:lang w:val="en-GB"/>
+        </w:rPr>
+        <w:t>page,</w:t>
+      </w:r>
+      <w:proofErr w:type="gramEnd"/>
+      <w:r>
+        <w:rPr>
+          <w:lang w:val="en-GB"/>
+        </w:rPr>
+        <w:t xml:space="preserve"> however its layout and contents are almost identical, with the difference that instead of redirecting the user to a new page to gain information on specific restaurants, the user clicks buttons which change the text displayed. If the button is pressed again, then the text returns to its original state, a short description of the restaurant. This is done by reloading the page. This is not an ideal solution as it would rise many problems in a </w:t>
+      </w:r>
+      <w:proofErr w:type="gramStart"/>
+      <w:r>
+        <w:rPr>
+          <w:lang w:val="en-GB"/>
+        </w:rPr>
+        <w:t>real world</w:t>
+      </w:r>
+      <w:proofErr w:type="gramEnd"/>
+      <w:r>
+        <w:rPr>
+          <w:lang w:val="en-GB"/>
+        </w:rPr>
+        <w:t xml:space="preserve"> scenario, however after many hours and attempts it became the last resort due to the time limitations. </w:t>
       </w:r>
     </w:p>
     <w:p>
@@ -753,7 +837,21 @@
         <w:rPr>
           <w:lang w:val="en-GB"/>
         </w:rPr>
-        <w:t xml:space="preserve">The initial plan was to just have some further general information about the restaurants on this page, however this would not give me many possibilities to implement more complicated functionality, and the simple act of putting text onto the page was already demonstrated in multiple other locations in the website. Instead, I decided to allow the user to write reviews for the restaurant. The initial plan for this was for the user to enter their answers in input fields, and then the review is saved to a file, preferably in JSON. After many hours however, I could not figure out how to save to a file using </w:t>
+        <w:t xml:space="preserve">The initial plan was to just have some further general information about the restaurants on this page, however this would not give me many possibilities to implement more complicated functionality, and the simple act of putting text onto the page was already demonstrated in multiple other locations </w:t>
+      </w:r>
+      <w:proofErr w:type="gramStart"/>
+      <w:r>
+        <w:rPr>
+          <w:lang w:val="en-GB"/>
+        </w:rPr>
+        <w:t>in</w:t>
+      </w:r>
+      <w:proofErr w:type="gramEnd"/>
+      <w:r>
+        <w:rPr>
+          <w:lang w:val="en-GB"/>
+        </w:rPr>
+        <w:t xml:space="preserve"> the website. Instead, I decided to allow the user to write reviews for the restaurant. The initial plan for this was for the user to enter their answers in input fields, and then the review is saved to a file, preferably in JSON. After many hours however, I could not figure out how to save to a file using </w:t>
       </w:r>
       <w:proofErr w:type="spellStart"/>
       <w:r>
@@ -1089,7 +1187,19 @@
         <w:rPr>
           <w:lang w:val="en-GB"/>
         </w:rPr>
-        <w:t xml:space="preserve">. After multiple hours of working on code to do so, I ended up removing at least 60 lines of code and replaced them with a single two word inbuilt function to refresh the page. Although this is not a solution that would be acceptable in a real world scenario, it did allow me to achieve the </w:t>
+        <w:t xml:space="preserve">. After multiple hours of working on code to do so, I ended up removing at least 60 lines of code and replaced them with a single two word inbuilt function to refresh the page. Although this is not a solution that would be acceptable in a </w:t>
+      </w:r>
+      <w:r>
+        <w:rPr>
+          <w:lang w:val="en-GB"/>
+        </w:rPr>
+        <w:t>real-world</w:t>
+      </w:r>
+      <w:r>
+        <w:rPr>
+          <w:lang w:val="en-GB"/>
+        </w:rPr>
+        <w:t xml:space="preserve"> scenario, it did allow me to achieve the </w:t>
       </w:r>
       <w:r>
         <w:rPr>

</xml_diff>